<commit_message>
Story 5 Task 2 and Story 8 Task 5, Story 5 Task 1, 3
- Implemented upgrade system (Story5 Task2)
-Added new maps: Level2 and Level3(Story8 Task1)
-Added hit VFX and upgraded VFX to the towers (Story8 Task3)
</commit_message>
<xml_diff>
--- a/Sources/Sources.docx
+++ b/Sources/Sources.docx
@@ -548,36 +548,6 @@
         </w:rPr>
         <w:t>Visual Effects</w:t>
       </w:r>
-      <w:r>
-        <w:rPr>
-          <w:rFonts w:ascii="Calibri" w:hAnsi="Calibri" w:cs="Calibri"/>
-          <w:b/>
-          <w:sz w:val="28"/>
-          <w:szCs w:val="24"/>
-          <w:lang w:val="en-US"/>
-        </w:rPr>
-        <w:t xml:space="preserve"> (</w:t>
-      </w:r>
-      <w:r>
-        <w:rPr>
-          <w:rFonts w:ascii="Calibri" w:hAnsi="Calibri" w:cs="Calibri"/>
-          <w:b/>
-          <w:sz w:val="28"/>
-          <w:szCs w:val="24"/>
-          <w:lang w:val="en-US"/>
-        </w:rPr>
-        <w:t>selected</w:t>
-      </w:r>
-      <w:r>
-        <w:rPr>
-          <w:rFonts w:ascii="Calibri" w:hAnsi="Calibri" w:cs="Calibri"/>
-          <w:b/>
-          <w:sz w:val="28"/>
-          <w:szCs w:val="24"/>
-          <w:lang w:val="en-US"/>
-        </w:rPr>
-        <w:t xml:space="preserve"> by Shuyuan)</w:t>
-      </w:r>
     </w:p>
     <w:p>
       <w:pPr>
@@ -635,6 +605,15 @@
         <w:t>Kakky</w:t>
       </w:r>
       <w:proofErr w:type="spellEnd"/>
+      <w:r>
+        <w:rPr>
+          <w:rFonts w:ascii="Calibri" w:hAnsi="Calibri" w:cs="Calibri"/>
+          <w:sz w:val="24"/>
+          <w:szCs w:val="24"/>
+          <w:lang w:val="en-US"/>
+        </w:rPr>
+        <w:t xml:space="preserve"> (selected by Shuyuan)</w:t>
+      </w:r>
     </w:p>
     <w:p>
       <w:pPr>
@@ -676,6 +655,112 @@
           <w:lang w:val="en-US"/>
         </w:rPr>
       </w:pPr>
+      <w:r>
+        <w:rPr>
+          <w:rFonts w:ascii="Calibri" w:hAnsi="Calibri" w:cs="Calibri" w:hint="eastAsia"/>
+          <w:sz w:val="24"/>
+          <w:szCs w:val="24"/>
+          <w:lang w:val="en-US"/>
+        </w:rPr>
+        <w:t>[</w:t>
+      </w:r>
+      <w:r>
+        <w:rPr>
+          <w:rFonts w:ascii="Calibri" w:hAnsi="Calibri" w:cs="Calibri"/>
+          <w:sz w:val="24"/>
+          <w:szCs w:val="24"/>
+          <w:lang w:val="en-US"/>
+        </w:rPr>
+        <w:t>Flame</w:t>
+      </w:r>
+      <w:r>
+        <w:rPr>
+          <w:rFonts w:ascii="Calibri" w:hAnsi="Calibri" w:cs="Calibri" w:hint="eastAsia"/>
+          <w:sz w:val="24"/>
+          <w:szCs w:val="24"/>
+          <w:lang w:val="en-US"/>
+        </w:rPr>
+        <w:t>]</w:t>
+      </w:r>
+      <w:r>
+        <w:rPr>
+          <w:rFonts w:ascii="Calibri" w:hAnsi="Calibri" w:cs="Calibri"/>
+          <w:sz w:val="24"/>
+          <w:szCs w:val="24"/>
+          <w:lang w:val="en-US"/>
+        </w:rPr>
+        <w:t xml:space="preserve"> "</w:t>
+      </w:r>
+      <w:r>
+        <w:rPr>
+          <w:rFonts w:ascii="Calibri" w:hAnsi="Calibri" w:cs="Calibri"/>
+          <w:sz w:val="24"/>
+          <w:szCs w:val="24"/>
+          <w:lang w:val="en-US"/>
+        </w:rPr>
+        <w:t>Fire</w:t>
+      </w:r>
+      <w:r>
+        <w:rPr>
+          <w:rFonts w:ascii="Calibri" w:hAnsi="Calibri" w:cs="Calibri"/>
+          <w:sz w:val="24"/>
+          <w:szCs w:val="24"/>
+          <w:lang w:val="en-US"/>
+        </w:rPr>
+        <w:t xml:space="preserve">" by </w:t>
+      </w:r>
+      <w:proofErr w:type="spellStart"/>
+      <w:r>
+        <w:rPr>
+          <w:rFonts w:ascii="Calibri" w:hAnsi="Calibri" w:cs="Calibri"/>
+          <w:sz w:val="24"/>
+          <w:szCs w:val="24"/>
+          <w:lang w:val="en-US"/>
+        </w:rPr>
+        <w:t>QiXingChao</w:t>
+      </w:r>
+      <w:proofErr w:type="spellEnd"/>
+      <w:r>
+        <w:rPr>
+          <w:rFonts w:ascii="Calibri" w:hAnsi="Calibri" w:cs="Calibri"/>
+          <w:sz w:val="24"/>
+          <w:szCs w:val="24"/>
+          <w:lang w:val="en-US"/>
+        </w:rPr>
+        <w:t xml:space="preserve"> (selected by Zhen)</w:t>
+      </w:r>
+    </w:p>
+    <w:p>
+      <w:pPr>
+        <w:rPr>
+          <w:rFonts w:ascii="Calibri" w:hAnsi="Calibri" w:cs="Calibri"/>
+          <w:sz w:val="24"/>
+          <w:szCs w:val="24"/>
+          <w:lang w:val="en-US"/>
+        </w:rPr>
+      </w:pPr>
+      <w:hyperlink r:id="rId10" w:history="1">
+        <w:r>
+          <w:rPr>
+            <w:rStyle w:val="a3"/>
+            <w:rFonts w:ascii="Calibri" w:hAnsi="Calibri" w:cs="Calibri"/>
+            <w:sz w:val="24"/>
+            <w:szCs w:val="24"/>
+            <w:lang w:val="en-US"/>
+          </w:rPr>
+          <w:t>https://www.cnblogs.com/qixingchao/p/11804623.html</w:t>
+        </w:r>
+      </w:hyperlink>
+    </w:p>
+    <w:p>
+      <w:pPr>
+        <w:rPr>
+          <w:rFonts w:ascii="Calibri" w:hAnsi="Calibri" w:cs="Calibri"/>
+          <w:sz w:val="24"/>
+          <w:szCs w:val="24"/>
+          <w:lang w:val="en-US"/>
+        </w:rPr>
+      </w:pPr>
     </w:p>
     <w:p>
       <w:pPr>
@@ -795,7 +880,7 @@
           <w:lang w:val="en-US"/>
         </w:rPr>
       </w:pPr>
-      <w:hyperlink r:id="rId10" w:history="1">
+      <w:hyperlink r:id="rId11" w:history="1">
         <w:r>
           <w:rPr>
             <w:rStyle w:val="a3"/>
@@ -874,7 +959,7 @@
           <w:lang w:val="en-US"/>
         </w:rPr>
       </w:pPr>
-      <w:hyperlink r:id="rId11" w:history="1">
+      <w:hyperlink r:id="rId12" w:history="1">
         <w:r>
           <w:rPr>
             <w:rStyle w:val="a3"/>
@@ -953,7 +1038,7 @@
           <w:lang w:val="en-US"/>
         </w:rPr>
       </w:pPr>
-      <w:hyperlink r:id="rId12" w:history="1">
+      <w:hyperlink r:id="rId13" w:history="1">
         <w:r>
           <w:rPr>
             <w:rStyle w:val="a3"/>
@@ -1032,7 +1117,7 @@
           <w:lang w:val="en-US"/>
         </w:rPr>
       </w:pPr>
-      <w:hyperlink r:id="rId13" w:history="1">
+      <w:hyperlink r:id="rId14" w:history="1">
         <w:r>
           <w:rPr>
             <w:rStyle w:val="a3"/>
@@ -1063,6 +1148,60 @@
           <w:lang w:val="en-US"/>
         </w:rPr>
       </w:pPr>
+      <w:r>
+        <w:rPr>
+          <w:rFonts w:ascii="Calibri" w:hAnsi="Calibri" w:cs="Calibri"/>
+          <w:sz w:val="24"/>
+          <w:szCs w:val="24"/>
+          <w:lang w:val="en-US"/>
+        </w:rPr>
+        <w:t xml:space="preserve">[Mana] "Mana free icon" by </w:t>
+      </w:r>
+      <w:proofErr w:type="spellStart"/>
+      <w:r>
+        <w:rPr>
+          <w:rFonts w:ascii="Calibri" w:hAnsi="Calibri" w:cs="Calibri"/>
+          <w:sz w:val="24"/>
+          <w:szCs w:val="24"/>
+          <w:lang w:val="en-US"/>
+        </w:rPr>
+        <w:t>Becris</w:t>
+      </w:r>
+      <w:proofErr w:type="spellEnd"/>
+    </w:p>
+    <w:p>
+      <w:pPr>
+        <w:rPr>
+          <w:rFonts w:ascii="Calibri" w:hAnsi="Calibri" w:cs="Calibri"/>
+          <w:sz w:val="24"/>
+          <w:szCs w:val="24"/>
+          <w:lang w:val="en-US"/>
+        </w:rPr>
+      </w:pPr>
+      <w:hyperlink r:id="rId15" w:history="1">
+        <w:r>
+          <w:rPr>
+            <w:rStyle w:val="a3"/>
+            <w:rFonts w:ascii="Calibri" w:hAnsi="Calibri" w:cs="Calibri"/>
+            <w:sz w:val="24"/>
+            <w:szCs w:val="24"/>
+            <w:lang w:val="en-US"/>
+          </w:rPr>
+          <w:t>https://www.flaticon.com/free-icon/mana_5966507</w:t>
+        </w:r>
+      </w:hyperlink>
+      <w:bookmarkStart w:id="0" w:name="_GoBack"/>
+      <w:bookmarkEnd w:id="0"/>
+    </w:p>
+    <w:p>
+      <w:pPr>
+        <w:rPr>
+          <w:rFonts w:ascii="Calibri" w:hAnsi="Calibri" w:cs="Calibri"/>
+          <w:sz w:val="24"/>
+          <w:szCs w:val="24"/>
+          <w:lang w:val="en-US"/>
+        </w:rPr>
+      </w:pPr>
     </w:p>
     <w:p>
       <w:pPr>
@@ -1163,6 +1302,7 @@
           <w:szCs w:val="24"/>
           <w:lang w:val="en-US"/>
         </w:rPr>
+        <w:lastRenderedPageBreak/>
         <w:t>“</w:t>
       </w:r>
       <w:r>
@@ -1211,7 +1351,7 @@
           <w:lang w:val="en-US"/>
         </w:rPr>
       </w:pPr>
-      <w:hyperlink r:id="rId14" w:history="1">
+      <w:hyperlink r:id="rId16" w:history="1">
         <w:r>
           <w:rPr>
             <w:rStyle w:val="a3"/>
@@ -1307,7 +1447,7 @@
     <w:p>
       <w:pPr>
         <w:rPr>
-          <w:rFonts w:ascii="Calibri" w:hAnsi="Calibri" w:cs="Calibri" w:hint="eastAsia"/>
+          <w:rFonts w:ascii="Calibri" w:hAnsi="Calibri" w:cs="Calibri"/>
           <w:sz w:val="24"/>
           <w:szCs w:val="24"/>
           <w:lang w:val="en-US"/>
@@ -1358,19 +1498,17 @@
         </w:rPr>
         <w:t>Samuel Reynolds</w:t>
       </w:r>
-      <w:bookmarkStart w:id="0" w:name="_GoBack"/>
-      <w:bookmarkEnd w:id="0"/>
-    </w:p>
-    <w:p>
-      <w:pPr>
-        <w:rPr>
-          <w:rFonts w:ascii="Calibri" w:hAnsi="Calibri" w:cs="Calibri" w:hint="eastAsia"/>
-          <w:sz w:val="24"/>
-          <w:szCs w:val="24"/>
-          <w:lang w:val="en-US"/>
-        </w:rPr>
-      </w:pPr>
-      <w:hyperlink r:id="rId15" w:history="1">
+    </w:p>
+    <w:p>
+      <w:pPr>
+        <w:rPr>
+          <w:rFonts w:ascii="Calibri" w:hAnsi="Calibri" w:cs="Calibri"/>
+          <w:sz w:val="24"/>
+          <w:szCs w:val="24"/>
+          <w:lang w:val="en-US"/>
+        </w:rPr>
+      </w:pPr>
+      <w:hyperlink r:id="rId17" w:history="1">
         <w:r>
           <w:rPr>
             <w:rStyle w:val="a3"/>
@@ -1405,26 +1543,26 @@
     <w:p>
       <w:pPr>
         <w:rPr>
+          <w:rFonts w:ascii="Calibri" w:hAnsi="Calibri" w:cs="Calibri"/>
+          <w:sz w:val="24"/>
+          <w:szCs w:val="24"/>
+          <w:lang w:val="en-US"/>
+        </w:rPr>
+      </w:pPr>
+    </w:p>
+    <w:p>
+      <w:pPr>
+        <w:rPr>
+          <w:rFonts w:ascii="Calibri" w:hAnsi="Calibri" w:cs="Calibri"/>
+          <w:b/>
+          <w:sz w:val="28"/>
+          <w:szCs w:val="24"/>
+          <w:lang w:val="en-US"/>
+        </w:rPr>
+      </w:pPr>
+      <w:r>
+        <w:rPr>
           <w:rFonts w:ascii="Calibri" w:hAnsi="Calibri" w:cs="Calibri" w:hint="eastAsia"/>
-          <w:sz w:val="24"/>
-          <w:szCs w:val="24"/>
-          <w:lang w:val="en-US"/>
-        </w:rPr>
-      </w:pPr>
-    </w:p>
-    <w:p>
-      <w:pPr>
-        <w:rPr>
-          <w:rFonts w:ascii="Calibri" w:hAnsi="Calibri" w:cs="Calibri"/>
-          <w:b/>
-          <w:sz w:val="28"/>
-          <w:szCs w:val="24"/>
-          <w:lang w:val="en-US"/>
-        </w:rPr>
-      </w:pPr>
-      <w:r>
-        <w:rPr>
-          <w:rFonts w:ascii="Calibri" w:hAnsi="Calibri" w:cs="Calibri" w:hint="eastAsia"/>
           <w:b/>
           <w:sz w:val="28"/>
           <w:szCs w:val="24"/>
@@ -1501,7 +1639,7 @@
           <w:lang w:val="en-US"/>
         </w:rPr>
       </w:pPr>
-      <w:hyperlink r:id="rId16" w:anchor="/djradio?id=961678340&amp;order=1&amp;_hash=programlist&amp;limit=100&amp;offset=200" w:history="1">
+      <w:hyperlink r:id="rId18" w:anchor="/djradio?id=961678340&amp;order=1&amp;_hash=programlist&amp;limit=100&amp;offset=200" w:history="1">
         <w:r>
           <w:rPr>
             <w:rStyle w:val="a3"/>
@@ -1542,7 +1680,7 @@
           <w:lang w:val="en-US"/>
         </w:rPr>
       </w:pPr>
-      <w:hyperlink r:id="rId17" w:history="1">
+      <w:hyperlink r:id="rId19" w:history="1">
         <w:r>
           <w:rPr>
             <w:rStyle w:val="a3"/>
@@ -1573,7 +1711,7 @@
           <w:lang w:val="en-US"/>
         </w:rPr>
       </w:pPr>
-      <w:hyperlink r:id="rId18" w:history="1">
+      <w:hyperlink r:id="rId20" w:history="1">
         <w:r>
           <w:rPr>
             <w:rStyle w:val="a3"/>
@@ -1604,7 +1742,7 @@
           <w:lang w:val="en-US"/>
         </w:rPr>
       </w:pPr>
-      <w:hyperlink r:id="rId19" w:history="1">
+      <w:hyperlink r:id="rId21" w:history="1">
         <w:r>
           <w:rPr>
             <w:rStyle w:val="a3"/>
@@ -2069,6 +2207,7 @@
   <w:style w:type="character" w:default="1" w:styleId="a0">
     <w:name w:val="Default Paragraph Font"/>
     <w:uiPriority w:val="1"/>
+    <w:semiHidden/>
     <w:unhideWhenUsed/>
   </w:style>
   <w:style w:type="table" w:default="1" w:styleId="a1">

</xml_diff>

<commit_message>
Last adjustment before the final demo
</commit_message>
<xml_diff>
--- a/Sources/Sources.docx
+++ b/Sources/Sources.docx
@@ -31,36 +31,6 @@
           <w:lang w:val="en-US"/>
         </w:rPr>
         <w:t>s</w:t>
-      </w:r>
-      <w:r>
-        <w:rPr>
-          <w:rFonts w:ascii="Calibri" w:hAnsi="Calibri" w:cs="Calibri"/>
-          <w:b/>
-          <w:sz w:val="28"/>
-          <w:szCs w:val="24"/>
-          <w:lang w:val="en-US"/>
-        </w:rPr>
-        <w:t xml:space="preserve"> (</w:t>
-      </w:r>
-      <w:r>
-        <w:rPr>
-          <w:rFonts w:ascii="Calibri" w:hAnsi="Calibri" w:cs="Calibri"/>
-          <w:b/>
-          <w:sz w:val="28"/>
-          <w:szCs w:val="24"/>
-          <w:lang w:val="en-US"/>
-        </w:rPr>
-        <w:t>selected</w:t>
-      </w:r>
-      <w:r>
-        <w:rPr>
-          <w:rFonts w:ascii="Calibri" w:hAnsi="Calibri" w:cs="Calibri"/>
-          <w:b/>
-          <w:sz w:val="28"/>
-          <w:szCs w:val="24"/>
-          <w:lang w:val="en-US"/>
-        </w:rPr>
-        <w:t xml:space="preserve"> by Shuyuan)</w:t>
       </w:r>
     </w:p>
     <w:p>
@@ -792,36 +762,6 @@
         </w:rPr>
         <w:t>Icons</w:t>
       </w:r>
-      <w:r>
-        <w:rPr>
-          <w:rFonts w:ascii="Calibri" w:hAnsi="Calibri" w:cs="Calibri"/>
-          <w:b/>
-          <w:sz w:val="28"/>
-          <w:szCs w:val="24"/>
-          <w:lang w:val="en-US"/>
-        </w:rPr>
-        <w:t xml:space="preserve"> (</w:t>
-      </w:r>
-      <w:r>
-        <w:rPr>
-          <w:rFonts w:ascii="Calibri" w:hAnsi="Calibri" w:cs="Calibri"/>
-          <w:b/>
-          <w:sz w:val="28"/>
-          <w:szCs w:val="24"/>
-          <w:lang w:val="en-US"/>
-        </w:rPr>
-        <w:t>selected</w:t>
-      </w:r>
-      <w:r>
-        <w:rPr>
-          <w:rFonts w:ascii="Calibri" w:hAnsi="Calibri" w:cs="Calibri"/>
-          <w:b/>
-          <w:sz w:val="28"/>
-          <w:szCs w:val="24"/>
-          <w:lang w:val="en-US"/>
-        </w:rPr>
-        <w:t xml:space="preserve"> by Shuyuan)</w:t>
-      </w:r>
     </w:p>
     <w:p>
       <w:pPr>
@@ -1190,28 +1130,79 @@
           <w:t>https://www.flaticon.com/free-icon/mana_5966507</w:t>
         </w:r>
       </w:hyperlink>
+    </w:p>
+    <w:p>
+      <w:pPr>
+        <w:rPr>
+          <w:rFonts w:ascii="Calibri" w:hAnsi="Calibri" w:cs="Calibri"/>
+          <w:sz w:val="24"/>
+          <w:szCs w:val="24"/>
+          <w:lang w:val="en-US"/>
+        </w:rPr>
+      </w:pPr>
+      <w:r>
+        <w:rPr>
+          <w:rFonts w:ascii="Calibri" w:hAnsi="Calibri" w:cs="Calibri"/>
+          <w:sz w:val="24"/>
+          <w:szCs w:val="24"/>
+          <w:lang w:val="en-US"/>
+        </w:rPr>
+        <w:t xml:space="preserve">[Cursor] "Cursor free icon" by </w:t>
+      </w:r>
+      <w:proofErr w:type="spellStart"/>
+      <w:r>
+        <w:rPr>
+          <w:rFonts w:ascii="Calibri" w:hAnsi="Calibri" w:cs="Calibri"/>
+          <w:sz w:val="24"/>
+          <w:szCs w:val="24"/>
+          <w:lang w:val="en-US"/>
+        </w:rPr>
+        <w:t>Freepik</w:t>
+      </w:r>
+      <w:proofErr w:type="spellEnd"/>
+    </w:p>
+    <w:p>
+      <w:pPr>
+        <w:rPr>
+          <w:rFonts w:ascii="Calibri" w:hAnsi="Calibri" w:cs="Calibri"/>
+          <w:sz w:val="24"/>
+          <w:szCs w:val="24"/>
+          <w:lang w:val="en-US"/>
+        </w:rPr>
+      </w:pPr>
+      <w:hyperlink r:id="rId16" w:history="1">
+        <w:r>
+          <w:rPr>
+            <w:rStyle w:val="a3"/>
+            <w:rFonts w:ascii="Calibri" w:hAnsi="Calibri" w:cs="Calibri"/>
+            <w:sz w:val="24"/>
+            <w:szCs w:val="24"/>
+            <w:lang w:val="en-US"/>
+          </w:rPr>
+          <w:t>https://www.flaticon.com/free-icon/cursor_226878#</w:t>
+        </w:r>
+      </w:hyperlink>
+      <w:r>
+        <w:rPr>
+          <w:rFonts w:ascii="Calibri" w:hAnsi="Calibri" w:cs="Calibri"/>
+          <w:sz w:val="24"/>
+          <w:szCs w:val="24"/>
+          <w:lang w:val="en-US"/>
+        </w:rPr>
+        <w:t xml:space="preserve"> </w:t>
+      </w:r>
+    </w:p>
+    <w:p>
+      <w:pPr>
+        <w:rPr>
+          <w:rFonts w:ascii="Calibri" w:hAnsi="Calibri" w:cs="Calibri"/>
+          <w:sz w:val="24"/>
+          <w:szCs w:val="24"/>
+          <w:lang w:val="en-US"/>
+        </w:rPr>
+      </w:pPr>
       <w:bookmarkStart w:id="0" w:name="_GoBack"/>
       <w:bookmarkEnd w:id="0"/>
-    </w:p>
-    <w:p>
-      <w:pPr>
-        <w:rPr>
-          <w:rFonts w:ascii="Calibri" w:hAnsi="Calibri" w:cs="Calibri"/>
-          <w:sz w:val="24"/>
-          <w:szCs w:val="24"/>
-          <w:lang w:val="en-US"/>
-        </w:rPr>
-      </w:pPr>
-    </w:p>
-    <w:p>
-      <w:pPr>
-        <w:rPr>
-          <w:rFonts w:ascii="Calibri" w:hAnsi="Calibri" w:cs="Calibri"/>
-          <w:sz w:val="24"/>
-          <w:szCs w:val="24"/>
-          <w:lang w:val="en-US"/>
-        </w:rPr>
-      </w:pPr>
     </w:p>
     <w:p>
       <w:pPr>
@@ -1231,107 +1222,55 @@
           <w:szCs w:val="24"/>
           <w:lang w:val="en-US"/>
         </w:rPr>
+        <w:lastRenderedPageBreak/>
         <w:t>Loading</w:t>
       </w:r>
-      <w:r>
-        <w:rPr>
-          <w:rFonts w:ascii="Calibri" w:hAnsi="Calibri" w:cs="Calibri"/>
-          <w:b/>
-          <w:sz w:val="28"/>
-          <w:szCs w:val="24"/>
-          <w:lang w:val="en-US"/>
-        </w:rPr>
-        <w:t xml:space="preserve"> (</w:t>
-      </w:r>
-      <w:r>
-        <w:rPr>
-          <w:rFonts w:ascii="Calibri" w:hAnsi="Calibri" w:cs="Calibri"/>
-          <w:b/>
-          <w:sz w:val="28"/>
-          <w:szCs w:val="24"/>
-          <w:lang w:val="en-US"/>
-        </w:rPr>
-        <w:t>selected</w:t>
-      </w:r>
-      <w:r>
-        <w:rPr>
-          <w:rFonts w:ascii="Calibri" w:hAnsi="Calibri" w:cs="Calibri"/>
-          <w:b/>
-          <w:sz w:val="28"/>
+    </w:p>
+    <w:p>
+      <w:pPr>
+        <w:rPr>
+          <w:rFonts w:ascii="Calibri" w:hAnsi="Calibri" w:cs="Calibri"/>
+          <w:sz w:val="24"/>
+          <w:szCs w:val="24"/>
+          <w:lang w:val="en-US"/>
+        </w:rPr>
+      </w:pPr>
+      <w:r>
+        <w:rPr>
+          <w:rFonts w:ascii="Calibri" w:hAnsi="Calibri" w:cs="Calibri"/>
+          <w:sz w:val="24"/>
+          <w:szCs w:val="24"/>
+          <w:lang w:val="en-US"/>
+        </w:rPr>
+        <w:t>“</w:t>
+      </w:r>
+      <w:r>
+        <w:rPr>
+          <w:rFonts w:ascii="Calibri" w:hAnsi="Calibri" w:cs="Calibri"/>
+          <w:sz w:val="24"/>
+          <w:szCs w:val="24"/>
+          <w:lang w:val="en-US"/>
+        </w:rPr>
+        <w:t>Beautiful Progress Bar Free</w:t>
+      </w:r>
+      <w:r>
+        <w:rPr>
+          <w:rFonts w:ascii="Calibri" w:hAnsi="Calibri" w:cs="Calibri"/>
+          <w:sz w:val="24"/>
+          <w:szCs w:val="24"/>
+          <w:lang w:val="en-US"/>
+        </w:rPr>
+        <w:t>”</w:t>
+      </w:r>
+      <w:r>
+        <w:rPr>
+          <w:rFonts w:ascii="Calibri" w:hAnsi="Calibri" w:cs="Calibri" w:hint="cs"/>
+          <w:sz w:val="24"/>
           <w:szCs w:val="24"/>
           <w:lang w:val="en-US"/>
         </w:rPr>
         <w:t xml:space="preserve"> by </w:t>
       </w:r>
-      <w:proofErr w:type="spellStart"/>
-      <w:r>
-        <w:rPr>
-          <w:rFonts w:ascii="Calibri" w:hAnsi="Calibri" w:cs="Calibri"/>
-          <w:b/>
-          <w:sz w:val="28"/>
-          <w:szCs w:val="24"/>
-          <w:lang w:val="en-US"/>
-        </w:rPr>
-        <w:t>Chujun</w:t>
-      </w:r>
-      <w:proofErr w:type="spellEnd"/>
-      <w:r>
-        <w:rPr>
-          <w:rFonts w:ascii="Calibri" w:hAnsi="Calibri" w:cs="Calibri"/>
-          <w:b/>
-          <w:sz w:val="28"/>
-          <w:szCs w:val="24"/>
-          <w:lang w:val="en-US"/>
-        </w:rPr>
-        <w:t>)</w:t>
-      </w:r>
-    </w:p>
-    <w:p>
-      <w:pPr>
-        <w:rPr>
-          <w:rFonts w:ascii="Calibri" w:hAnsi="Calibri" w:cs="Calibri"/>
-          <w:sz w:val="24"/>
-          <w:szCs w:val="24"/>
-          <w:lang w:val="en-US"/>
-        </w:rPr>
-      </w:pPr>
-      <w:r>
-        <w:rPr>
-          <w:rFonts w:ascii="Calibri" w:hAnsi="Calibri" w:cs="Calibri"/>
-          <w:sz w:val="24"/>
-          <w:szCs w:val="24"/>
-          <w:lang w:val="en-US"/>
-        </w:rPr>
-        <w:lastRenderedPageBreak/>
-        <w:t>“</w:t>
-      </w:r>
-      <w:r>
-        <w:rPr>
-          <w:rFonts w:ascii="Calibri" w:hAnsi="Calibri" w:cs="Calibri"/>
-          <w:sz w:val="24"/>
-          <w:szCs w:val="24"/>
-          <w:lang w:val="en-US"/>
-        </w:rPr>
-        <w:t>Beautiful Progress Bar Free</w:t>
-      </w:r>
-      <w:r>
-        <w:rPr>
-          <w:rFonts w:ascii="Calibri" w:hAnsi="Calibri" w:cs="Calibri"/>
-          <w:sz w:val="24"/>
-          <w:szCs w:val="24"/>
-          <w:lang w:val="en-US"/>
-        </w:rPr>
-        <w:t>”</w:t>
-      </w:r>
-      <w:r>
-        <w:rPr>
-          <w:rFonts w:ascii="Calibri" w:hAnsi="Calibri" w:cs="Calibri" w:hint="cs"/>
-          <w:sz w:val="24"/>
-          <w:szCs w:val="24"/>
-          <w:lang w:val="en-US"/>
-        </w:rPr>
-        <w:t xml:space="preserve"> by </w:t>
-      </w:r>
       <w:r>
         <w:rPr>
           <w:rFonts w:ascii="Calibri" w:hAnsi="Calibri" w:cs="Calibri"/>
@@ -1351,7 +1290,7 @@
           <w:lang w:val="en-US"/>
         </w:rPr>
       </w:pPr>
-      <w:hyperlink r:id="rId16" w:history="1">
+      <w:hyperlink r:id="rId17" w:history="1">
         <w:r>
           <w:rPr>
             <w:rStyle w:val="a3"/>
@@ -1413,36 +1352,6 @@
         </w:rPr>
         <w:t>Fonts</w:t>
       </w:r>
-      <w:r>
-        <w:rPr>
-          <w:rFonts w:ascii="Calibri" w:hAnsi="Calibri" w:cs="Calibri"/>
-          <w:b/>
-          <w:sz w:val="28"/>
-          <w:szCs w:val="24"/>
-          <w:lang w:val="en-US"/>
-        </w:rPr>
-        <w:t xml:space="preserve"> (selected by </w:t>
-      </w:r>
-      <w:r>
-        <w:rPr>
-          <w:rFonts w:ascii="Calibri" w:hAnsi="Calibri" w:cs="Calibri"/>
-          <w:b/>
-          <w:sz w:val="28"/>
-          <w:szCs w:val="24"/>
-          <w:lang w:val="en-US"/>
-        </w:rPr>
-        <w:t>Shuyuan</w:t>
-      </w:r>
-      <w:r>
-        <w:rPr>
-          <w:rFonts w:ascii="Calibri" w:hAnsi="Calibri" w:cs="Calibri"/>
-          <w:b/>
-          <w:sz w:val="28"/>
-          <w:szCs w:val="24"/>
-          <w:lang w:val="en-US"/>
-        </w:rPr>
-        <w:t>)</w:t>
-      </w:r>
     </w:p>
     <w:p>
       <w:pPr>
@@ -1508,7 +1417,7 @@
           <w:lang w:val="en-US"/>
         </w:rPr>
       </w:pPr>
-      <w:hyperlink r:id="rId17" w:history="1">
+      <w:hyperlink r:id="rId18" w:history="1">
         <w:r>
           <w:rPr>
             <w:rStyle w:val="a3"/>
@@ -1580,36 +1489,6 @@
         </w:rPr>
         <w:t>s</w:t>
       </w:r>
-      <w:r>
-        <w:rPr>
-          <w:rFonts w:ascii="Calibri" w:hAnsi="Calibri" w:cs="Calibri"/>
-          <w:b/>
-          <w:sz w:val="28"/>
-          <w:szCs w:val="24"/>
-          <w:lang w:val="en-US"/>
-        </w:rPr>
-        <w:t xml:space="preserve"> (</w:t>
-      </w:r>
-      <w:r>
-        <w:rPr>
-          <w:rFonts w:ascii="Calibri" w:hAnsi="Calibri" w:cs="Calibri"/>
-          <w:b/>
-          <w:sz w:val="28"/>
-          <w:szCs w:val="24"/>
-          <w:lang w:val="en-US"/>
-        </w:rPr>
-        <w:t>selected</w:t>
-      </w:r>
-      <w:r>
-        <w:rPr>
-          <w:rFonts w:ascii="Calibri" w:hAnsi="Calibri" w:cs="Calibri"/>
-          <w:b/>
-          <w:sz w:val="28"/>
-          <w:szCs w:val="24"/>
-          <w:lang w:val="en-US"/>
-        </w:rPr>
-        <w:t xml:space="preserve"> by Zhen)</w:t>
-      </w:r>
     </w:p>
     <w:p>
       <w:pPr>
@@ -1639,7 +1518,7 @@
           <w:lang w:val="en-US"/>
         </w:rPr>
       </w:pPr>
-      <w:hyperlink r:id="rId18" w:anchor="/djradio?id=961678340&amp;order=1&amp;_hash=programlist&amp;limit=100&amp;offset=200" w:history="1">
+      <w:hyperlink r:id="rId19" w:anchor="/djradio?id=961678340&amp;order=1&amp;_hash=programlist&amp;limit=100&amp;offset=200" w:history="1">
         <w:r>
           <w:rPr>
             <w:rStyle w:val="a3"/>
@@ -1680,7 +1559,7 @@
           <w:lang w:val="en-US"/>
         </w:rPr>
       </w:pPr>
-      <w:hyperlink r:id="rId19" w:history="1">
+      <w:hyperlink r:id="rId20" w:history="1">
         <w:r>
           <w:rPr>
             <w:rStyle w:val="a3"/>
@@ -1711,7 +1590,7 @@
           <w:lang w:val="en-US"/>
         </w:rPr>
       </w:pPr>
-      <w:hyperlink r:id="rId20" w:history="1">
+      <w:hyperlink r:id="rId21" w:history="1">
         <w:r>
           <w:rPr>
             <w:rStyle w:val="a3"/>
@@ -1742,7 +1621,7 @@
           <w:lang w:val="en-US"/>
         </w:rPr>
       </w:pPr>
-      <w:hyperlink r:id="rId21" w:history="1">
+      <w:hyperlink r:id="rId22" w:history="1">
         <w:r>
           <w:rPr>
             <w:rStyle w:val="a3"/>

</xml_diff>